<commit_message>
pequeño cambio y reorden
</commit_message>
<xml_diff>
--- a/documentotemporal.docx
+++ b/documentotemporal.docx
@@ -1,6 +1,6 @@
 
 <file path=word/document.xml><?xml version="1.0" encoding="utf-8"?>
-<w:document xmlns:wpc="http://schemas.microsoft.com/office/word/2010/wordprocessingCanvas" xmlns:mc="http://schemas.openxmlformats.org/markup-compatibility/2006" xmlns:o="urn:schemas-microsoft-com:office:office" xmlns:r="http://schemas.openxmlformats.org/officeDocument/2006/relationships" xmlns:m="http://schemas.openxmlformats.org/officeDocument/2006/math" xmlns:v="urn:schemas-microsoft-com:vml" xmlns:wp14="http://schemas.microsoft.com/office/word/2010/wordprocessingDrawing" xmlns:wp="http://schemas.openxmlformats.org/drawingml/2006/wordprocessingDrawing" xmlns:w10="urn:schemas-microsoft-com:office:word" xmlns:w="http://schemas.openxmlformats.org/wordprocessingml/2006/main" xmlns:w14="http://schemas.microsoft.com/office/word/2010/wordml" xmlns:w15="http://schemas.microsoft.com/office/word/2012/wordml" xmlns:wpg="http://schemas.microsoft.com/office/word/2010/wordprocessingGroup" xmlns:wpi="http://schemas.microsoft.com/office/word/2010/wordprocessingInk" xmlns:wne="http://schemas.microsoft.com/office/word/2006/wordml" xmlns:wps="http://schemas.microsoft.com/office/word/2010/wordprocessingShape" mc:Ignorable="w14 w15 wp14">
+<w:document xmlns:wpc="http://schemas.microsoft.com/office/word/2010/wordprocessingCanvas" xmlns:cx="http://schemas.microsoft.com/office/drawing/2014/chartex" xmlns:cx1="http://schemas.microsoft.com/office/drawing/2015/9/8/chartex" xmlns:cx2="http://schemas.microsoft.com/office/drawing/2015/10/21/chartex" xmlns:cx3="http://schemas.microsoft.com/office/drawing/2016/5/9/chartex" xmlns:cx4="http://schemas.microsoft.com/office/drawing/2016/5/10/chartex" xmlns:cx5="http://schemas.microsoft.com/office/drawing/2016/5/11/chartex" xmlns:cx6="http://schemas.microsoft.com/office/drawing/2016/5/12/chartex" xmlns:cx7="http://schemas.microsoft.com/office/drawing/2016/5/13/chartex" xmlns:cx8="http://schemas.microsoft.com/office/drawing/2016/5/14/chartex" xmlns:mc="http://schemas.openxmlformats.org/markup-compatibility/2006" xmlns:aink="http://schemas.microsoft.com/office/drawing/2016/ink" xmlns:am3d="http://schemas.microsoft.com/office/drawing/2017/model3d" xmlns:o="urn:schemas-microsoft-com:office:office" xmlns:r="http://schemas.openxmlformats.org/officeDocument/2006/relationships" xmlns:m="http://schemas.openxmlformats.org/officeDocument/2006/math" xmlns:v="urn:schemas-microsoft-com:vml" xmlns:wp14="http://schemas.microsoft.com/office/word/2010/wordprocessingDrawing" xmlns:wp="http://schemas.openxmlformats.org/drawingml/2006/wordprocessingDrawing" xmlns:w10="urn:schemas-microsoft-com:office:word" xmlns:w="http://schemas.openxmlformats.org/wordprocessingml/2006/main" xmlns:w14="http://schemas.microsoft.com/office/word/2010/wordml" xmlns:w15="http://schemas.microsoft.com/office/word/2012/wordml" xmlns:w16cid="http://schemas.microsoft.com/office/word/2016/wordml/cid" xmlns:w16se="http://schemas.microsoft.com/office/word/2015/wordml/symex" xmlns:wpg="http://schemas.microsoft.com/office/word/2010/wordprocessingGroup" xmlns:wpi="http://schemas.microsoft.com/office/word/2010/wordprocessingInk" xmlns:wne="http://schemas.microsoft.com/office/word/2006/wordml" xmlns:wps="http://schemas.microsoft.com/office/word/2010/wordprocessingShape" mc:Ignorable="w14 w15 w16se w16cid wp14">
   <w:body>
     <w:p>
       <w:pPr>
@@ -80,7 +80,7 @@
           <w:sz w:val="28"/>
           <w:szCs w:val="28"/>
         </w:rPr>
-        <w:t xml:space="preserve">Diana Vanessa Gonzalez – </w:t>
+        <w:t xml:space="preserve">Diana Vanessa </w:t>
       </w:r>
       <w:proofErr w:type="spellStart"/>
       <w:r>
@@ -89,7 +89,7 @@
           <w:sz w:val="28"/>
           <w:szCs w:val="28"/>
         </w:rPr>
-        <w:t>Ivan</w:t>
+        <w:t>Gonzalez</w:t>
       </w:r>
       <w:proofErr w:type="spellEnd"/>
       <w:r>
@@ -98,7 +98,7 @@
           <w:sz w:val="28"/>
           <w:szCs w:val="28"/>
         </w:rPr>
-        <w:t xml:space="preserve"> D. Salazar</w:t>
+        <w:t xml:space="preserve"> – Ivan D. Salazar</w:t>
       </w:r>
     </w:p>
     <w:p>
@@ -157,23 +157,13 @@
           <w:szCs w:val="28"/>
         </w:rPr>
       </w:pPr>
-      <w:proofErr w:type="gramStart"/>
       <w:r>
         <w:rPr>
           <w:rFonts w:ascii="Times New Roman" w:hAnsi="Times New Roman" w:cs="Times New Roman"/>
           <w:sz w:val="28"/>
           <w:szCs w:val="28"/>
         </w:rPr>
-        <w:t>fecha</w:t>
-      </w:r>
-      <w:proofErr w:type="gramEnd"/>
-      <w:r>
-        <w:rPr>
-          <w:rFonts w:ascii="Times New Roman" w:hAnsi="Times New Roman" w:cs="Times New Roman"/>
-          <w:sz w:val="28"/>
-          <w:szCs w:val="28"/>
-        </w:rPr>
-        <w:t xml:space="preserve"> de presentación: 24/04/2018</w:t>
+        <w:t>fecha de presentación: 24/04/2018</w:t>
       </w:r>
     </w:p>
     <w:p>
@@ -211,7 +201,7 @@
       <w:sdtContent>
         <w:p>
           <w:pPr>
-            <w:pStyle w:val="TtulodeTDC"/>
+            <w:pStyle w:val="TtuloTDC"/>
             <w:spacing w:after="240"/>
           </w:pPr>
           <w:r>
@@ -966,8 +956,6 @@
         <w:lastRenderedPageBreak/>
         <w:t xml:space="preserve">El índice que Oracle usa tiene como clave de búsqueda la llave primaria de cada una de las tablas, por lo que es un índice primario ordenado, ya que la información dada en esta llave lleva un orden secuencial </w:t>
       </w:r>
-      <w:bookmarkStart w:id="4" w:name="_GoBack"/>
-      <w:bookmarkEnd w:id="4"/>
     </w:p>
     <w:p>
       <w:pPr>
@@ -1005,41 +993,23 @@
         <w:pStyle w:val="Prrafodelista"/>
       </w:pPr>
       <w:r>
-        <w:t xml:space="preserve"> </w:t>
-      </w:r>
-      <w:proofErr w:type="gramStart"/>
-      <w:r>
-        <w:t>o</w:t>
-      </w:r>
-      <w:proofErr w:type="gramEnd"/>
-      <w:r>
-        <w:t xml:space="preserve"> Distribución de los datos con respecto a los parámetros de entrada utilizados en el requerimiento funcional. En particular se quiere un análisis de distribución que permita ver cómo puede cambiar el tamaño de la respuesta según el valor de los parámetros utilizados y la configuración de los datos de prueba. </w:t>
+        <w:t xml:space="preserve"> o Distribución de los datos con respecto a los parámetros de entrada utilizados en el requerimiento funcional. En particular se quiere un análisis de distribución que permita ver cómo puede cambiar el tamaño de la respuesta según el valor de los parámetros utilizados y la configuración de los datos de prueba. </w:t>
       </w:r>
     </w:p>
     <w:p>
       <w:pPr>
         <w:pStyle w:val="Prrafodelista"/>
       </w:pPr>
-      <w:proofErr w:type="gramStart"/>
-      <w:r>
-        <w:t>o</w:t>
-      </w:r>
-      <w:proofErr w:type="gramEnd"/>
-      <w:r>
-        <w:t xml:space="preserve"> Valores de los parámetros utilizados en el análisis y que constituyen diferenciadores en los planes de ejecución obtenidos. </w:t>
+      <w:r>
+        <w:t xml:space="preserve">o Valores de los parámetros utilizados en el análisis y que constituyen diferenciadores en los planes de ejecución obtenidos. </w:t>
       </w:r>
     </w:p>
     <w:p>
       <w:pPr>
         <w:pStyle w:val="Prrafodelista"/>
       </w:pPr>
-      <w:proofErr w:type="gramStart"/>
-      <w:r>
-        <w:t>o</w:t>
-      </w:r>
-      <w:proofErr w:type="gramEnd"/>
-      <w:r>
-        <w:t xml:space="preserve"> Planes de consulta obtenidos en Oracle para la ejecución del requerimiento. Para ello, documente con una foto de pantalla los planes de consulta obtenidos en </w:t>
+      <w:r>
+        <w:t xml:space="preserve">o Planes de consulta obtenidos en Oracle para la ejecución del requerimiento. Para ello, documente con una foto de pantalla los planes de consulta obtenidos en </w:t>
       </w:r>
       <w:proofErr w:type="spellStart"/>
       <w:r>
@@ -1047,15 +1017,7 @@
       </w:r>
       <w:proofErr w:type="spellEnd"/>
       <w:r>
-        <w:t xml:space="preserve">. </w:t>
-      </w:r>
-      <w:proofErr w:type="gramStart"/>
-      <w:r>
-        <w:t>o</w:t>
-      </w:r>
-      <w:proofErr w:type="gramEnd"/>
-      <w:r>
-        <w:t xml:space="preserve"> Tiempos obtenidos con la ejecución de cada uno de los planes. Estos tiempos son medidos desde el núcleo de la aplicación, es decir, no incluyen la parte de interacción con el usuario, ingreso de datos ni despliegue de resultados. </w:t>
+        <w:t xml:space="preserve">. o Tiempos obtenidos con la ejecución de cada uno de los planes. Estos tiempos son medidos desde el núcleo de la aplicación, es decir, no incluyen la parte de interacción con el usuario, ingreso de datos ni despliegue de resultados. </w:t>
       </w:r>
     </w:p>
     <w:p>
@@ -1066,7 +1028,12 @@
         <w:sym w:font="Symbol" w:char="F0B7"/>
       </w:r>
       <w:r>
-        <w:t xml:space="preserve"> Análisis de eficiencia o Establezca escenarios de datos que le permitan validar diferentes selectividades.</w:t>
+        <w:t xml:space="preserve"> Análisis de eficiencia o Establez</w:t>
+      </w:r>
+      <w:bookmarkStart w:id="4" w:name="_GoBack"/>
+      <w:bookmarkEnd w:id="4"/>
+      <w:r>
+        <w:t>ca escenarios de datos que le permitan validar diferentes selectividades.</w:t>
       </w:r>
     </w:p>
     <w:p>
@@ -1074,15 +1041,7 @@
         <w:pStyle w:val="Prrafodelista"/>
       </w:pPr>
       <w:r>
-        <w:t xml:space="preserve"> </w:t>
-      </w:r>
-      <w:proofErr w:type="gramStart"/>
-      <w:r>
-        <w:t>o</w:t>
-      </w:r>
-      <w:proofErr w:type="gramEnd"/>
-      <w:r>
-        <w:t xml:space="preserve"> Para cada requerimiento funcional, seleccione un escenario de análisis y diseñe el plan de ejecución de consulta propuesto por el grupo, de acuerdo con su conocimiento del modelo y de la aplicación.</w:t>
+        <w:t xml:space="preserve"> o Para cada requerimiento funcional, seleccione un escenario de análisis y diseñe el plan de ejecución de consulta propuesto por el grupo, de acuerdo con su conocimiento del modelo y de la aplicación.</w:t>
       </w:r>
     </w:p>
     <w:p>
@@ -1090,15 +1049,7 @@
         <w:pStyle w:val="Prrafodelista"/>
       </w:pPr>
       <w:r>
-        <w:t xml:space="preserve"> </w:t>
-      </w:r>
-      <w:proofErr w:type="gramStart"/>
-      <w:r>
-        <w:t>o</w:t>
-      </w:r>
-      <w:proofErr w:type="gramEnd"/>
-      <w:r>
-        <w:t xml:space="preserve"> Compare y analice el plan de ejecución propuesto por usted y el obtenido en Oracle</w:t>
+        <w:t xml:space="preserve"> o Compare y analice el plan de ejecución propuesto por usted y el obtenido en Oracle</w:t>
       </w:r>
     </w:p>
     <w:p/>
@@ -1147,7 +1098,23 @@
           <w:sz w:val="24"/>
           <w:szCs w:val="24"/>
         </w:rPr>
-        <w:t xml:space="preserve">Para poblar las tablas de datos generamos las tablas en Excel. Para esto combinamos simple </w:t>
+        <w:t>Para poblar las tablas de datos generamos las tablas en Excel. Para e</w:t>
+      </w:r>
+      <w:r>
+        <w:rPr>
+          <w:rFonts w:ascii="Times New Roman" w:hAnsi="Times New Roman" w:cs="Times New Roman"/>
+          <w:sz w:val="24"/>
+          <w:szCs w:val="24"/>
+        </w:rPr>
+        <w:t>sto combinamos simple secuencia</w:t>
+      </w:r>
+      <w:r>
+        <w:rPr>
+          <w:rFonts w:ascii="Times New Roman" w:hAnsi="Times New Roman" w:cs="Times New Roman"/>
+          <w:sz w:val="24"/>
+          <w:szCs w:val="24"/>
+        </w:rPr>
+        <w:t xml:space="preserve"> para datos que no eran tan relevantes y para los </w:t>
       </w:r>
       <w:proofErr w:type="spellStart"/>
       <w:r>
@@ -1156,7 +1123,7 @@
           <w:sz w:val="24"/>
           <w:szCs w:val="24"/>
         </w:rPr>
-        <w:t>secuencialización</w:t>
+        <w:t>ids</w:t>
       </w:r>
       <w:proofErr w:type="spellEnd"/>
       <w:r>
@@ -1165,7 +1132,7 @@
           <w:sz w:val="24"/>
           <w:szCs w:val="24"/>
         </w:rPr>
-        <w:t xml:space="preserve"> para datos que no eran tan relevantes y para los </w:t>
+        <w:t xml:space="preserve">, y algunos datos aleatorios generados en </w:t>
       </w:r>
       <w:proofErr w:type="spellStart"/>
       <w:r>
@@ -1174,7 +1141,7 @@
           <w:sz w:val="24"/>
           <w:szCs w:val="24"/>
         </w:rPr>
-        <w:t>ids</w:t>
+        <w:t>Mockaroo</w:t>
       </w:r>
       <w:proofErr w:type="spellEnd"/>
       <w:r>
@@ -1183,7 +1150,7 @@
           <w:sz w:val="24"/>
           <w:szCs w:val="24"/>
         </w:rPr>
-        <w:t xml:space="preserve">, y algunos datos aleatorios generados en </w:t>
+        <w:t xml:space="preserve"> para valores que queríamos controlar de alguna manera o cuyo tamaño no era tan grande. Luego de eso simplemente realizamos la inserción manual de los datos por medio de SQL </w:t>
       </w:r>
       <w:proofErr w:type="spellStart"/>
       <w:r>
@@ -1192,7 +1159,7 @@
           <w:sz w:val="24"/>
           <w:szCs w:val="24"/>
         </w:rPr>
-        <w:t>Mockaroo</w:t>
+        <w:t>Developer</w:t>
       </w:r>
       <w:proofErr w:type="spellEnd"/>
       <w:r>
@@ -1201,7 +1168,7 @@
           <w:sz w:val="24"/>
           <w:szCs w:val="24"/>
         </w:rPr>
-        <w:t xml:space="preserve"> para valores que queríamos controlar de alguna manera o cuyo tamaño no era tan grande. Luego de eso simplemente realizamos la inserción manual de los datos por medio de SQL </w:t>
+        <w:t>, ya que el archivo .</w:t>
       </w:r>
       <w:proofErr w:type="spellStart"/>
       <w:r>
@@ -1210,7 +1177,7 @@
           <w:sz w:val="24"/>
           <w:szCs w:val="24"/>
         </w:rPr>
-        <w:t>Developer</w:t>
+        <w:t>key</w:t>
       </w:r>
       <w:proofErr w:type="spellEnd"/>
       <w:r>
@@ -1219,7 +1186,33 @@
           <w:sz w:val="24"/>
           <w:szCs w:val="24"/>
         </w:rPr>
-        <w:t>, ya que el archivo .</w:t>
+        <w:t xml:space="preserve"> nunca funcionó. Para eso utilizamos la opción de importar data desde una fuente externa.</w:t>
+      </w:r>
+      <w:r>
+        <w:rPr>
+          <w:rFonts w:ascii="Times New Roman" w:hAnsi="Times New Roman" w:cs="Times New Roman"/>
+          <w:sz w:val="24"/>
+          <w:szCs w:val="24"/>
+        </w:rPr>
+        <w:t xml:space="preserve"> </w:t>
+      </w:r>
+      <w:r>
+        <w:rPr>
+          <w:rFonts w:ascii="Times New Roman" w:hAnsi="Times New Roman" w:cs="Times New Roman"/>
+          <w:sz w:val="24"/>
+          <w:szCs w:val="24"/>
+        </w:rPr>
+        <w:br/>
+        <w:t>La población actual de las tablas equivale a 5000 Operadores, 105000 Usuarios, 100000 Alojamientos, 100000 Ofertas, 250000 Servicios y 400000 Reservas. Para un total de 960000 tuplas distribuidas en todas las tablas que componen la base de datos del problema.</w:t>
+      </w:r>
+      <w:r>
+        <w:rPr>
+          <w:rFonts w:ascii="Times New Roman" w:hAnsi="Times New Roman" w:cs="Times New Roman"/>
+          <w:sz w:val="24"/>
+          <w:szCs w:val="24"/>
+        </w:rPr>
+        <w:br/>
+        <w:t xml:space="preserve">Los documentos en </w:t>
       </w:r>
       <w:proofErr w:type="spellStart"/>
       <w:r>
@@ -1228,7 +1221,7 @@
           <w:sz w:val="24"/>
           <w:szCs w:val="24"/>
         </w:rPr>
-        <w:t>key</w:t>
+        <w:t>excel</w:t>
       </w:r>
       <w:proofErr w:type="spellEnd"/>
       <w:r>
@@ -1237,59 +1230,23 @@
           <w:sz w:val="24"/>
           <w:szCs w:val="24"/>
         </w:rPr>
-        <w:t xml:space="preserve"> nunca funcionó. Para eso utilizamos la opción de importar data desde una fuente externa.</w:t>
-      </w:r>
-      <w:r>
-        <w:rPr>
-          <w:rFonts w:ascii="Times New Roman" w:hAnsi="Times New Roman" w:cs="Times New Roman"/>
-          <w:sz w:val="24"/>
-          <w:szCs w:val="24"/>
-        </w:rPr>
-        <w:t xml:space="preserve"> </w:t>
-      </w:r>
-      <w:r>
-        <w:rPr>
-          <w:rFonts w:ascii="Times New Roman" w:hAnsi="Times New Roman" w:cs="Times New Roman"/>
-          <w:sz w:val="24"/>
-          <w:szCs w:val="24"/>
-        </w:rPr>
-        <w:t xml:space="preserve">Los datos que </w:t>
-      </w:r>
-      <w:proofErr w:type="spellStart"/>
-      <w:r>
-        <w:rPr>
-          <w:rFonts w:ascii="Times New Roman" w:hAnsi="Times New Roman" w:cs="Times New Roman"/>
-          <w:sz w:val="24"/>
-          <w:szCs w:val="24"/>
-        </w:rPr>
-        <w:t>poblan</w:t>
-      </w:r>
-      <w:proofErr w:type="spellEnd"/>
-      <w:r>
-        <w:rPr>
-          <w:rFonts w:ascii="Times New Roman" w:hAnsi="Times New Roman" w:cs="Times New Roman"/>
-          <w:sz w:val="24"/>
-          <w:szCs w:val="24"/>
-        </w:rPr>
-        <w:t xml:space="preserve"> las tablas se encuentran dentro del documento: </w:t>
-      </w:r>
-      <w:proofErr w:type="spellStart"/>
-      <w:r>
-        <w:rPr>
-          <w:rFonts w:ascii="Times New Roman" w:hAnsi="Times New Roman" w:cs="Times New Roman"/>
-          <w:sz w:val="24"/>
-          <w:szCs w:val="24"/>
-        </w:rPr>
-        <w:t>poblador.sql</w:t>
-      </w:r>
-      <w:proofErr w:type="spellEnd"/>
-      <w:r>
-        <w:rPr>
-          <w:rFonts w:ascii="Times New Roman" w:hAnsi="Times New Roman" w:cs="Times New Roman"/>
-          <w:sz w:val="24"/>
-          <w:szCs w:val="24"/>
-        </w:rPr>
-        <w:t xml:space="preserve"> dentro de la documentación del proyecto</w:t>
+        <w:t xml:space="preserve"> que pue</w:t>
+      </w:r>
+      <w:r>
+        <w:rPr>
+          <w:rFonts w:ascii="Times New Roman" w:hAnsi="Times New Roman" w:cs="Times New Roman"/>
+          <w:sz w:val="24"/>
+          <w:szCs w:val="24"/>
+        </w:rPr>
+        <w:t xml:space="preserve">blan las tablas se encuentran dentro </w:t>
+      </w:r>
+      <w:r>
+        <w:rPr>
+          <w:rFonts w:ascii="Times New Roman" w:hAnsi="Times New Roman" w:cs="Times New Roman"/>
+          <w:sz w:val="24"/>
+          <w:szCs w:val="24"/>
+        </w:rPr>
+        <w:t>de la carpeta Población, en los documentos del proyecto.</w:t>
       </w:r>
     </w:p>
     <w:p>
@@ -1417,6 +1374,7 @@
           <w:szCs w:val="24"/>
           <w:highlight w:val="yellow"/>
         </w:rPr>
+        <w:lastRenderedPageBreak/>
         <w:t xml:space="preserve">La diferencia entre la ejecución de consultas delegada al manejador de bases de datos como Oracle </w:t>
       </w:r>
     </w:p>
@@ -1431,7 +1389,7 @@
 </file>
 
 <file path=word/numbering.xml><?xml version="1.0" encoding="utf-8"?>
-<w:numbering xmlns:wpc="http://schemas.microsoft.com/office/word/2010/wordprocessingCanvas" xmlns:mc="http://schemas.openxmlformats.org/markup-compatibility/2006" xmlns:o="urn:schemas-microsoft-com:office:office" xmlns:r="http://schemas.openxmlformats.org/officeDocument/2006/relationships" xmlns:m="http://schemas.openxmlformats.org/officeDocument/2006/math" xmlns:v="urn:schemas-microsoft-com:vml" xmlns:wp14="http://schemas.microsoft.com/office/word/2010/wordprocessingDrawing" xmlns:wp="http://schemas.openxmlformats.org/drawingml/2006/wordprocessingDrawing" xmlns:w10="urn:schemas-microsoft-com:office:word" xmlns:w="http://schemas.openxmlformats.org/wordprocessingml/2006/main" xmlns:w14="http://schemas.microsoft.com/office/word/2010/wordml" xmlns:w15="http://schemas.microsoft.com/office/word/2012/wordml" xmlns:wpg="http://schemas.microsoft.com/office/word/2010/wordprocessingGroup" xmlns:wpi="http://schemas.microsoft.com/office/word/2010/wordprocessingInk" xmlns:wne="http://schemas.microsoft.com/office/word/2006/wordml" xmlns:wps="http://schemas.microsoft.com/office/word/2010/wordprocessingShape" mc:Ignorable="w14 w15 wp14">
+<w:numbering xmlns:wpc="http://schemas.microsoft.com/office/word/2010/wordprocessingCanvas" xmlns:cx="http://schemas.microsoft.com/office/drawing/2014/chartex" xmlns:cx1="http://schemas.microsoft.com/office/drawing/2015/9/8/chartex" xmlns:cx2="http://schemas.microsoft.com/office/drawing/2015/10/21/chartex" xmlns:cx3="http://schemas.microsoft.com/office/drawing/2016/5/9/chartex" xmlns:cx4="http://schemas.microsoft.com/office/drawing/2016/5/10/chartex" xmlns:cx5="http://schemas.microsoft.com/office/drawing/2016/5/11/chartex" xmlns:cx6="http://schemas.microsoft.com/office/drawing/2016/5/12/chartex" xmlns:cx7="http://schemas.microsoft.com/office/drawing/2016/5/13/chartex" xmlns:cx8="http://schemas.microsoft.com/office/drawing/2016/5/14/chartex" xmlns:mc="http://schemas.openxmlformats.org/markup-compatibility/2006" xmlns:aink="http://schemas.microsoft.com/office/drawing/2016/ink" xmlns:am3d="http://schemas.microsoft.com/office/drawing/2017/model3d" xmlns:o="urn:schemas-microsoft-com:office:office" xmlns:r="http://schemas.openxmlformats.org/officeDocument/2006/relationships" xmlns:m="http://schemas.openxmlformats.org/officeDocument/2006/math" xmlns:v="urn:schemas-microsoft-com:vml" xmlns:wp14="http://schemas.microsoft.com/office/word/2010/wordprocessingDrawing" xmlns:wp="http://schemas.openxmlformats.org/drawingml/2006/wordprocessingDrawing" xmlns:w10="urn:schemas-microsoft-com:office:word" xmlns:w="http://schemas.openxmlformats.org/wordprocessingml/2006/main" xmlns:w14="http://schemas.microsoft.com/office/word/2010/wordml" xmlns:w15="http://schemas.microsoft.com/office/word/2012/wordml" xmlns:w16cid="http://schemas.microsoft.com/office/word/2016/wordml/cid" xmlns:w16se="http://schemas.microsoft.com/office/word/2015/wordml/symex" xmlns:wpg="http://schemas.microsoft.com/office/word/2010/wordprocessingGroup" xmlns:wpi="http://schemas.microsoft.com/office/word/2010/wordprocessingInk" xmlns:wne="http://schemas.microsoft.com/office/word/2006/wordml" xmlns:wps="http://schemas.microsoft.com/office/word/2010/wordprocessingShape" mc:Ignorable="w14 w15 w16se w16cid wp14">
   <w:abstractNum w:abstractNumId="0" w15:restartNumberingAfterBreak="0">
     <w:nsid w:val="0820556F"/>
     <w:multiLevelType w:val="hybridMultilevel"/>
@@ -2030,7 +1988,7 @@
 </file>
 
 <file path=word/styles.xml><?xml version="1.0" encoding="utf-8"?>
-<w:styles xmlns:mc="http://schemas.openxmlformats.org/markup-compatibility/2006" xmlns:r="http://schemas.openxmlformats.org/officeDocument/2006/relationships" xmlns:w="http://schemas.openxmlformats.org/wordprocessingml/2006/main" xmlns:w14="http://schemas.microsoft.com/office/word/2010/wordml" xmlns:w15="http://schemas.microsoft.com/office/word/2012/wordml" mc:Ignorable="w14 w15">
+<w:styles xmlns:mc="http://schemas.openxmlformats.org/markup-compatibility/2006" xmlns:r="http://schemas.openxmlformats.org/officeDocument/2006/relationships" xmlns:w="http://schemas.openxmlformats.org/wordprocessingml/2006/main" xmlns:w14="http://schemas.microsoft.com/office/word/2010/wordml" xmlns:w15="http://schemas.microsoft.com/office/word/2012/wordml" xmlns:w16cid="http://schemas.microsoft.com/office/word/2016/wordml/cid" xmlns:w16se="http://schemas.microsoft.com/office/word/2015/wordml/symex" mc:Ignorable="w14 w15 w16se w16cid">
   <w:docDefaults>
     <w:rPrDefault>
       <w:rPr>
@@ -2046,7 +2004,7 @@
       </w:pPr>
     </w:pPrDefault>
   </w:docDefaults>
-  <w:latentStyles w:defLockedState="0" w:defUIPriority="99" w:defSemiHidden="0" w:defUnhideWhenUsed="0" w:defQFormat="0" w:count="371">
+  <w:latentStyles w:defLockedState="0" w:defUIPriority="99" w:defSemiHidden="0" w:defUnhideWhenUsed="0" w:defQFormat="0" w:count="375">
     <w:lsdException w:name="Normal" w:uiPriority="0" w:qFormat="1"/>
     <w:lsdException w:name="heading 1" w:uiPriority="9" w:qFormat="1"/>
     <w:lsdException w:name="heading 2" w:semiHidden="1" w:uiPriority="9" w:unhideWhenUsed="1" w:qFormat="1"/>
@@ -2152,7 +2110,6 @@
     <w:lsdException w:name="HTML Sample" w:semiHidden="1" w:unhideWhenUsed="1"/>
     <w:lsdException w:name="HTML Typewriter" w:semiHidden="1" w:unhideWhenUsed="1"/>
     <w:lsdException w:name="HTML Variable" w:semiHidden="1" w:unhideWhenUsed="1"/>
-    <w:lsdException w:name="Normal Table" w:semiHidden="1" w:unhideWhenUsed="1"/>
     <w:lsdException w:name="annotation subject" w:semiHidden="1" w:unhideWhenUsed="1"/>
     <w:lsdException w:name="No List" w:semiHidden="1" w:unhideWhenUsed="1"/>
     <w:lsdException w:name="Outline List 1" w:semiHidden="1" w:unhideWhenUsed="1"/>
@@ -2196,10 +2153,8 @@
     <w:lsdException w:name="Table Elegant" w:semiHidden="1" w:unhideWhenUsed="1"/>
     <w:lsdException w:name="Table Professional" w:semiHidden="1" w:unhideWhenUsed="1"/>
     <w:lsdException w:name="Table Subtle 1" w:semiHidden="1" w:unhideWhenUsed="1"/>
-    <w:lsdException w:name="Table Subtle 2" w:semiHidden="1" w:unhideWhenUsed="1"/>
     <w:lsdException w:name="Table Web 1" w:semiHidden="1" w:unhideWhenUsed="1"/>
     <w:lsdException w:name="Table Web 2" w:semiHidden="1" w:unhideWhenUsed="1"/>
-    <w:lsdException w:name="Table Web 3" w:semiHidden="1" w:unhideWhenUsed="1"/>
     <w:lsdException w:name="Balloon Text" w:semiHidden="1" w:unhideWhenUsed="1"/>
     <w:lsdException w:name="Table Grid" w:uiPriority="39"/>
     <w:lsdException w:name="Table Theme" w:semiHidden="1" w:unhideWhenUsed="1"/>
@@ -2418,6 +2373,10 @@
     <w:lsdException w:name="List Table 5 Dark Accent 6" w:uiPriority="50"/>
     <w:lsdException w:name="List Table 6 Colorful Accent 6" w:uiPriority="51"/>
     <w:lsdException w:name="List Table 7 Colorful Accent 6" w:uiPriority="52"/>
+    <w:lsdException w:name="Mention" w:semiHidden="1" w:unhideWhenUsed="1"/>
+    <w:lsdException w:name="Smart Hyperlink" w:semiHidden="1" w:unhideWhenUsed="1"/>
+    <w:lsdException w:name="Hashtag" w:semiHidden="1" w:unhideWhenUsed="1"/>
+    <w:lsdException w:name="Unresolved Mention" w:semiHidden="1" w:unhideWhenUsed="1"/>
   </w:latentStyles>
   <w:style w:type="paragraph" w:default="1" w:styleId="Normal">
     <w:name w:val="Normal"/>
@@ -2596,7 +2555,7 @@
       <w:contextualSpacing/>
     </w:pPr>
   </w:style>
-  <w:style w:type="paragraph" w:styleId="TtulodeTDC">
+  <w:style w:type="paragraph" w:styleId="TtuloTDC">
     <w:name w:val="TOC Heading"/>
     <w:basedOn w:val="Ttulo1"/>
     <w:next w:val="Normal"/>
@@ -2929,7 +2888,7 @@
 </file>
 
 <file path=customXml/itemProps1.xml><?xml version="1.0" encoding="utf-8"?>
-<ds:datastoreItem xmlns:ds="http://schemas.openxmlformats.org/officeDocument/2006/customXml" ds:itemID="{6DBAA661-F9D9-49EC-9A7F-B61D6E7E2813}">
+<ds:datastoreItem xmlns:ds="http://schemas.openxmlformats.org/officeDocument/2006/customXml" ds:itemID="{DC433951-7D62-4141-9ECB-4DA81228ADF9}">
   <ds:schemaRefs>
     <ds:schemaRef ds:uri="http://schemas.openxmlformats.org/officeDocument/2006/bibliography"/>
   </ds:schemaRefs>

</xml_diff>